<commit_message>
Mise à jour des documents
</commit_message>
<xml_diff>
--- a/Documents/SuiviSprint1.docx
+++ b/Documents/SuiviSprint1.docx
@@ -90,7 +90,7 @@
           <w:noProof/>
           <w:u w:val="single"/>
         </w:rPr>
-        <w:t>2024-02-07</w:t>
+        <w:t>2024-02-13</w:t>
       </w:r>
       <w:r>
         <w:rPr>
@@ -115,7 +115,7 @@
     </w:p>
     <w:tbl>
       <w:tblPr>
-        <w:tblStyle w:val="Grilleclaire"/>
+        <w:tblStyle w:val="LightGrid"/>
         <w:tblW w:w="11252" w:type="dxa"/>
         <w:tblLook w:val="04A0" w:firstRow="1" w:lastRow="0" w:firstColumn="1" w:lastColumn="0" w:noHBand="0" w:noVBand="1"/>
       </w:tblPr>
@@ -275,28 +275,12 @@
                 <w:sz w:val="24"/>
               </w:rPr>
             </w:pPr>
-            <w:proofErr w:type="spellStart"/>
-            <w:r>
-              <w:rPr>
-                <w:sz w:val="24"/>
-              </w:rPr>
-              <w:t>Kian</w:t>
-            </w:r>
-            <w:proofErr w:type="spellEnd"/>
-            <w:r>
-              <w:rPr>
-                <w:sz w:val="24"/>
-              </w:rPr>
-              <w:t xml:space="preserve"> </w:t>
-            </w:r>
-            <w:proofErr w:type="spellStart"/>
-            <w:r>
-              <w:rPr>
-                <w:sz w:val="24"/>
-              </w:rPr>
-              <w:t>Chowanietz</w:t>
-            </w:r>
-            <w:proofErr w:type="spellEnd"/>
+            <w:r>
+              <w:rPr>
+                <w:sz w:val="24"/>
+              </w:rPr>
+              <w:t>Kian Chowanietz</w:t>
+            </w:r>
           </w:p>
         </w:tc>
         <w:tc>
@@ -306,12 +290,260 @@
           </w:tcPr>
           <w:p>
             <w:pPr>
+              <w:pStyle w:val="ListParagraph"/>
+              <w:numPr>
+                <w:ilvl w:val="0"/>
+                <w:numId w:val="2"/>
+              </w:numPr>
               <w:cnfStyle w:val="000000010000" w:firstRow="0" w:lastRow="0" w:firstColumn="0" w:lastColumn="0" w:oddVBand="0" w:evenVBand="0" w:oddHBand="0" w:evenHBand="1" w:firstRowFirstColumn="0" w:firstRowLastColumn="0" w:lastRowFirstColumn="0" w:lastRowLastColumn="0"/>
               <w:rPr>
                 <w:sz w:val="24"/>
                 <w:szCs w:val="24"/>
               </w:rPr>
             </w:pPr>
+            <w:proofErr w:type="spellStart"/>
+            <w:r>
+              <w:rPr>
+                <w:sz w:val="24"/>
+                <w:szCs w:val="24"/>
+              </w:rPr>
+              <w:t>Partials</w:t>
+            </w:r>
+            <w:proofErr w:type="spellEnd"/>
+            <w:r>
+              <w:rPr>
+                <w:sz w:val="24"/>
+                <w:szCs w:val="24"/>
+              </w:rPr>
+              <w:t xml:space="preserve"> (</w:t>
+            </w:r>
+            <w:proofErr w:type="spellStart"/>
+            <w:r>
+              <w:rPr>
+                <w:sz w:val="24"/>
+                <w:szCs w:val="24"/>
+              </w:rPr>
+              <w:t>navbar</w:t>
+            </w:r>
+            <w:proofErr w:type="spellEnd"/>
+            <w:r>
+              <w:rPr>
+                <w:sz w:val="24"/>
+                <w:szCs w:val="24"/>
+              </w:rPr>
+              <w:t xml:space="preserve">, </w:t>
+            </w:r>
+            <w:proofErr w:type="spellStart"/>
+            <w:r>
+              <w:rPr>
+                <w:sz w:val="24"/>
+                <w:szCs w:val="24"/>
+              </w:rPr>
+              <w:t>etc</w:t>
+            </w:r>
+            <w:proofErr w:type="spellEnd"/>
+            <w:r>
+              <w:rPr>
+                <w:sz w:val="24"/>
+                <w:szCs w:val="24"/>
+              </w:rPr>
+              <w:t>)</w:t>
+            </w:r>
+          </w:p>
+          <w:p>
+            <w:pPr>
+              <w:pStyle w:val="ListParagraph"/>
+              <w:numPr>
+                <w:ilvl w:val="0"/>
+                <w:numId w:val="2"/>
+              </w:numPr>
+              <w:cnfStyle w:val="000000010000" w:firstRow="0" w:lastRow="0" w:firstColumn="0" w:lastColumn="0" w:oddVBand="0" w:evenVBand="0" w:oddHBand="0" w:evenHBand="1" w:firstRowFirstColumn="0" w:firstRowLastColumn="0" w:lastRowFirstColumn="0" w:lastRowLastColumn="0"/>
+              <w:rPr>
+                <w:sz w:val="24"/>
+                <w:szCs w:val="24"/>
+              </w:rPr>
+            </w:pPr>
+            <w:r>
+              <w:rPr>
+                <w:sz w:val="24"/>
+                <w:szCs w:val="24"/>
+              </w:rPr>
+              <w:t>Page d’accueil (index.html)</w:t>
+            </w:r>
+          </w:p>
+          <w:p>
+            <w:pPr>
+              <w:pStyle w:val="ListParagraph"/>
+              <w:numPr>
+                <w:ilvl w:val="0"/>
+                <w:numId w:val="2"/>
+              </w:numPr>
+              <w:cnfStyle w:val="000000010000" w:firstRow="0" w:lastRow="0" w:firstColumn="0" w:lastColumn="0" w:oddVBand="0" w:evenVBand="0" w:oddHBand="0" w:evenHBand="1" w:firstRowFirstColumn="0" w:firstRowLastColumn="0" w:lastRowFirstColumn="0" w:lastRowLastColumn="0"/>
+              <w:rPr>
+                <w:sz w:val="24"/>
+                <w:szCs w:val="24"/>
+              </w:rPr>
+            </w:pPr>
+            <w:r>
+              <w:rPr>
+                <w:sz w:val="24"/>
+                <w:szCs w:val="24"/>
+              </w:rPr>
+              <w:t>Création du javascript (server.js et client.js)</w:t>
+            </w:r>
+          </w:p>
+          <w:p>
+            <w:pPr>
+              <w:pStyle w:val="ListParagraph"/>
+              <w:numPr>
+                <w:ilvl w:val="0"/>
+                <w:numId w:val="2"/>
+              </w:numPr>
+              <w:cnfStyle w:val="000000010000" w:firstRow="0" w:lastRow="0" w:firstColumn="0" w:lastColumn="0" w:oddVBand="0" w:evenVBand="0" w:oddHBand="0" w:evenHBand="1" w:firstRowFirstColumn="0" w:firstRowLastColumn="0" w:lastRowFirstColumn="0" w:lastRowLastColumn="0"/>
+              <w:rPr>
+                <w:sz w:val="24"/>
+                <w:szCs w:val="24"/>
+              </w:rPr>
+            </w:pPr>
+            <w:r>
+              <w:rPr>
+                <w:sz w:val="24"/>
+                <w:szCs w:val="24"/>
+              </w:rPr>
+              <w:t xml:space="preserve">Création du </w:t>
+            </w:r>
+            <w:proofErr w:type="spellStart"/>
+            <w:r>
+              <w:rPr>
+                <w:sz w:val="24"/>
+                <w:szCs w:val="24"/>
+              </w:rPr>
+              <w:t>css</w:t>
+            </w:r>
+            <w:proofErr w:type="spellEnd"/>
+            <w:r>
+              <w:rPr>
+                <w:sz w:val="24"/>
+                <w:szCs w:val="24"/>
+              </w:rPr>
+              <w:t xml:space="preserve"> (custom.css)</w:t>
+            </w:r>
+          </w:p>
+          <w:p>
+            <w:pPr>
+              <w:pStyle w:val="ListParagraph"/>
+              <w:numPr>
+                <w:ilvl w:val="0"/>
+                <w:numId w:val="2"/>
+              </w:numPr>
+              <w:cnfStyle w:val="000000010000" w:firstRow="0" w:lastRow="0" w:firstColumn="0" w:lastColumn="0" w:oddVBand="0" w:evenVBand="0" w:oddHBand="0" w:evenHBand="1" w:firstRowFirstColumn="0" w:firstRowLastColumn="0" w:lastRowFirstColumn="0" w:lastRowLastColumn="0"/>
+              <w:rPr>
+                <w:sz w:val="24"/>
+                <w:szCs w:val="24"/>
+              </w:rPr>
+            </w:pPr>
+            <w:r>
+              <w:rPr>
+                <w:sz w:val="24"/>
+                <w:szCs w:val="24"/>
+              </w:rPr>
+              <w:t>Ajout des fonts</w:t>
+            </w:r>
+          </w:p>
+          <w:p>
+            <w:pPr>
+              <w:pStyle w:val="ListParagraph"/>
+              <w:numPr>
+                <w:ilvl w:val="0"/>
+                <w:numId w:val="2"/>
+              </w:numPr>
+              <w:cnfStyle w:val="000000010000" w:firstRow="0" w:lastRow="0" w:firstColumn="0" w:lastColumn="0" w:oddVBand="0" w:evenVBand="0" w:oddHBand="0" w:evenHBand="1" w:firstRowFirstColumn="0" w:firstRowLastColumn="0" w:lastRowFirstColumn="0" w:lastRowLastColumn="0"/>
+              <w:rPr>
+                <w:sz w:val="24"/>
+                <w:szCs w:val="24"/>
+              </w:rPr>
+            </w:pPr>
+            <w:r>
+              <w:rPr>
+                <w:sz w:val="24"/>
+                <w:szCs w:val="24"/>
+              </w:rPr>
+              <w:t>Image de fond</w:t>
+            </w:r>
+          </w:p>
+          <w:p>
+            <w:pPr>
+              <w:pStyle w:val="ListParagraph"/>
+              <w:numPr>
+                <w:ilvl w:val="0"/>
+                <w:numId w:val="2"/>
+              </w:numPr>
+              <w:cnfStyle w:val="000000010000" w:firstRow="0" w:lastRow="0" w:firstColumn="0" w:lastColumn="0" w:oddVBand="0" w:evenVBand="0" w:oddHBand="0" w:evenHBand="1" w:firstRowFirstColumn="0" w:firstRowLastColumn="0" w:lastRowFirstColumn="0" w:lastRowLastColumn="0"/>
+              <w:rPr>
+                <w:sz w:val="24"/>
+                <w:szCs w:val="24"/>
+              </w:rPr>
+            </w:pPr>
+            <w:r>
+              <w:rPr>
+                <w:sz w:val="24"/>
+                <w:szCs w:val="24"/>
+              </w:rPr>
+              <w:t>Liaison entre les pages</w:t>
+            </w:r>
+          </w:p>
+          <w:p>
+            <w:pPr>
+              <w:pStyle w:val="ListParagraph"/>
+              <w:numPr>
+                <w:ilvl w:val="0"/>
+                <w:numId w:val="2"/>
+              </w:numPr>
+              <w:cnfStyle w:val="000000010000" w:firstRow="0" w:lastRow="0" w:firstColumn="0" w:lastColumn="0" w:oddVBand="0" w:evenVBand="0" w:oddHBand="0" w:evenHBand="1" w:firstRowFirstColumn="0" w:firstRowLastColumn="0" w:lastRowFirstColumn="0" w:lastRowLastColumn="0"/>
+              <w:rPr>
+                <w:sz w:val="24"/>
+                <w:szCs w:val="24"/>
+              </w:rPr>
+            </w:pPr>
+            <w:r>
+              <w:rPr>
+                <w:sz w:val="24"/>
+                <w:szCs w:val="24"/>
+              </w:rPr>
+              <w:t xml:space="preserve">Initialisation du répertoire (modules </w:t>
+            </w:r>
+            <w:proofErr w:type="spellStart"/>
+            <w:r>
+              <w:rPr>
+                <w:sz w:val="24"/>
+                <w:szCs w:val="24"/>
+              </w:rPr>
+              <w:t>npm</w:t>
+            </w:r>
+            <w:proofErr w:type="spellEnd"/>
+            <w:r>
+              <w:rPr>
+                <w:sz w:val="24"/>
+                <w:szCs w:val="24"/>
+              </w:rPr>
+              <w:t xml:space="preserve">, structure de fichiers, </w:t>
+            </w:r>
+            <w:proofErr w:type="spellStart"/>
+            <w:r>
+              <w:rPr>
+                <w:sz w:val="24"/>
+                <w:szCs w:val="24"/>
+              </w:rPr>
+              <w:t>etc</w:t>
+            </w:r>
+            <w:proofErr w:type="spellEnd"/>
+            <w:r>
+              <w:rPr>
+                <w:sz w:val="24"/>
+                <w:szCs w:val="24"/>
+              </w:rPr>
+              <w:t>)</w:t>
+            </w:r>
           </w:p>
         </w:tc>
         <w:tc>
@@ -321,12 +553,45 @@
           </w:tcPr>
           <w:p>
             <w:pPr>
+              <w:pStyle w:val="ListParagraph"/>
+              <w:numPr>
+                <w:ilvl w:val="0"/>
+                <w:numId w:val="2"/>
+              </w:numPr>
               <w:cnfStyle w:val="000000010000" w:firstRow="0" w:lastRow="0" w:firstColumn="0" w:lastColumn="0" w:oddVBand="0" w:evenVBand="0" w:oddHBand="0" w:evenHBand="1" w:firstRowFirstColumn="0" w:firstRowLastColumn="0" w:lastRowFirstColumn="0" w:lastRowLastColumn="0"/>
               <w:rPr>
                 <w:sz w:val="24"/>
                 <w:szCs w:val="24"/>
               </w:rPr>
             </w:pPr>
+            <w:r>
+              <w:rPr>
+                <w:sz w:val="24"/>
+                <w:szCs w:val="24"/>
+              </w:rPr>
+              <w:t>Finaliser page d’accueil</w:t>
+            </w:r>
+          </w:p>
+          <w:p>
+            <w:pPr>
+              <w:pStyle w:val="ListParagraph"/>
+              <w:numPr>
+                <w:ilvl w:val="0"/>
+                <w:numId w:val="2"/>
+              </w:numPr>
+              <w:cnfStyle w:val="000000010000" w:firstRow="0" w:lastRow="0" w:firstColumn="0" w:lastColumn="0" w:oddVBand="0" w:evenVBand="0" w:oddHBand="0" w:evenHBand="1" w:firstRowFirstColumn="0" w:firstRowLastColumn="0" w:lastRowFirstColumn="0" w:lastRowLastColumn="0"/>
+              <w:rPr>
+                <w:sz w:val="24"/>
+                <w:szCs w:val="24"/>
+              </w:rPr>
+            </w:pPr>
+            <w:r>
+              <w:rPr>
+                <w:sz w:val="24"/>
+                <w:szCs w:val="24"/>
+              </w:rPr>
+              <w:t>Tableau de cas d’utilisation</w:t>
+            </w:r>
           </w:p>
         </w:tc>
         <w:tc>
@@ -336,12 +601,24 @@
           </w:tcPr>
           <w:p>
             <w:pPr>
+              <w:pStyle w:val="ListParagraph"/>
+              <w:numPr>
+                <w:ilvl w:val="0"/>
+                <w:numId w:val="2"/>
+              </w:numPr>
               <w:cnfStyle w:val="000000010000" w:firstRow="0" w:lastRow="0" w:firstColumn="0" w:lastColumn="0" w:oddVBand="0" w:evenVBand="0" w:oddHBand="0" w:evenHBand="1" w:firstRowFirstColumn="0" w:firstRowLastColumn="0" w:lastRowFirstColumn="0" w:lastRowLastColumn="0"/>
               <w:rPr>
                 <w:sz w:val="24"/>
                 <w:szCs w:val="24"/>
               </w:rPr>
             </w:pPr>
+            <w:r>
+              <w:rPr>
+                <w:sz w:val="24"/>
+                <w:szCs w:val="24"/>
+              </w:rPr>
+              <w:t>Script d’insertion</w:t>
+            </w:r>
           </w:p>
         </w:tc>
       </w:tr>
@@ -507,6 +784,243 @@
     </w:sectPr>
   </w:body>
 </w:document>
+</file>
+
+<file path=word/numbering.xml><?xml version="1.0" encoding="utf-8"?>
+<w:numbering xmlns:wpc="http://schemas.microsoft.com/office/word/2010/wordprocessingCanvas" xmlns:cx="http://schemas.microsoft.com/office/drawing/2014/chartex" xmlns:cx1="http://schemas.microsoft.com/office/drawing/2015/9/8/chartex" xmlns:cx2="http://schemas.microsoft.com/office/drawing/2015/10/21/chartex" xmlns:cx3="http://schemas.microsoft.com/office/drawing/2016/5/9/chartex" xmlns:cx4="http://schemas.microsoft.com/office/drawing/2016/5/10/chartex" xmlns:cx5="http://schemas.microsoft.com/office/drawing/2016/5/11/chartex" xmlns:cx6="http://schemas.microsoft.com/office/drawing/2016/5/12/chartex" xmlns:cx7="http://schemas.microsoft.com/office/drawing/2016/5/13/chartex" xmlns:cx8="http://schemas.microsoft.com/office/drawing/2016/5/14/chartex" xmlns:mc="http://schemas.openxmlformats.org/markup-compatibility/2006" xmlns:aink="http://schemas.microsoft.com/office/drawing/2016/ink" xmlns:am3d="http://schemas.microsoft.com/office/drawing/2017/model3d" xmlns:o="urn:schemas-microsoft-com:office:office" xmlns:oel="http://schemas.microsoft.com/office/2019/extlst" xmlns:r="http://schemas.openxmlformats.org/officeDocument/2006/relationships" xmlns:m="http://schemas.openxmlformats.org/officeDocument/2006/math" xmlns:v="urn:schemas-microsoft-com:vml" xmlns:wp14="http://schemas.microsoft.com/office/word/2010/wordprocessingDrawing" xmlns:wp="http://schemas.openxmlformats.org/drawingml/2006/wordprocessingDrawing" xmlns:w10="urn:schemas-microsoft-com:office:word" xmlns:w="http://schemas.openxmlformats.org/wordprocessingml/2006/main" xmlns:w14="http://schemas.microsoft.com/office/word/2010/wordml" xmlns:w15="http://schemas.microsoft.com/office/word/2012/wordml" xmlns:w16cex="http://schemas.microsoft.com/office/word/2018/wordml/cex" xmlns:w16cid="http://schemas.microsoft.com/office/word/2016/wordml/cid" xmlns:w16="http://schemas.microsoft.com/office/word/2018/wordml" xmlns:w16sdtdh="http://schemas.microsoft.com/office/word/2020/wordml/sdtdatahash" xmlns:w16se="http://schemas.microsoft.com/office/word/2015/wordml/symex" xmlns:wpg="http://schemas.microsoft.com/office/word/2010/wordprocessingGroup" xmlns:wpi="http://schemas.microsoft.com/office/word/2010/wordprocessingInk" xmlns:wne="http://schemas.microsoft.com/office/word/2006/wordml" xmlns:wps="http://schemas.microsoft.com/office/word/2010/wordprocessingShape" mc:Ignorable="w14 w15 w16se w16cid w16 w16cex w16sdtdh wp14">
+  <w:abstractNum w:abstractNumId="0" w15:restartNumberingAfterBreak="0">
+    <w:nsid w:val="28F73336"/>
+    <w:multiLevelType w:val="hybridMultilevel"/>
+    <w:tmpl w:val="693A57C0"/>
+    <w:lvl w:ilvl="0" w:tplc="04090001">
+      <w:start w:val="1"/>
+      <w:numFmt w:val="bullet"/>
+      <w:lvlText w:val=""/>
+      <w:lvlJc w:val="left"/>
+      <w:pPr>
+        <w:ind w:left="720" w:hanging="360"/>
+      </w:pPr>
+      <w:rPr>
+        <w:rFonts w:ascii="Symbol" w:hAnsi="Symbol" w:hint="default"/>
+      </w:rPr>
+    </w:lvl>
+    <w:lvl w:ilvl="1" w:tplc="04090003" w:tentative="1">
+      <w:start w:val="1"/>
+      <w:numFmt w:val="bullet"/>
+      <w:lvlText w:val="o"/>
+      <w:lvlJc w:val="left"/>
+      <w:pPr>
+        <w:ind w:left="1440" w:hanging="360"/>
+      </w:pPr>
+      <w:rPr>
+        <w:rFonts w:ascii="Courier New" w:hAnsi="Courier New" w:cs="Courier New" w:hint="default"/>
+      </w:rPr>
+    </w:lvl>
+    <w:lvl w:ilvl="2" w:tplc="04090005" w:tentative="1">
+      <w:start w:val="1"/>
+      <w:numFmt w:val="bullet"/>
+      <w:lvlText w:val=""/>
+      <w:lvlJc w:val="left"/>
+      <w:pPr>
+        <w:ind w:left="2160" w:hanging="360"/>
+      </w:pPr>
+      <w:rPr>
+        <w:rFonts w:ascii="Wingdings" w:hAnsi="Wingdings" w:hint="default"/>
+      </w:rPr>
+    </w:lvl>
+    <w:lvl w:ilvl="3" w:tplc="04090001" w:tentative="1">
+      <w:start w:val="1"/>
+      <w:numFmt w:val="bullet"/>
+      <w:lvlText w:val=""/>
+      <w:lvlJc w:val="left"/>
+      <w:pPr>
+        <w:ind w:left="2880" w:hanging="360"/>
+      </w:pPr>
+      <w:rPr>
+        <w:rFonts w:ascii="Symbol" w:hAnsi="Symbol" w:hint="default"/>
+      </w:rPr>
+    </w:lvl>
+    <w:lvl w:ilvl="4" w:tplc="04090003" w:tentative="1">
+      <w:start w:val="1"/>
+      <w:numFmt w:val="bullet"/>
+      <w:lvlText w:val="o"/>
+      <w:lvlJc w:val="left"/>
+      <w:pPr>
+        <w:ind w:left="3600" w:hanging="360"/>
+      </w:pPr>
+      <w:rPr>
+        <w:rFonts w:ascii="Courier New" w:hAnsi="Courier New" w:cs="Courier New" w:hint="default"/>
+      </w:rPr>
+    </w:lvl>
+    <w:lvl w:ilvl="5" w:tplc="04090005" w:tentative="1">
+      <w:start w:val="1"/>
+      <w:numFmt w:val="bullet"/>
+      <w:lvlText w:val=""/>
+      <w:lvlJc w:val="left"/>
+      <w:pPr>
+        <w:ind w:left="4320" w:hanging="360"/>
+      </w:pPr>
+      <w:rPr>
+        <w:rFonts w:ascii="Wingdings" w:hAnsi="Wingdings" w:hint="default"/>
+      </w:rPr>
+    </w:lvl>
+    <w:lvl w:ilvl="6" w:tplc="04090001" w:tentative="1">
+      <w:start w:val="1"/>
+      <w:numFmt w:val="bullet"/>
+      <w:lvlText w:val=""/>
+      <w:lvlJc w:val="left"/>
+      <w:pPr>
+        <w:ind w:left="5040" w:hanging="360"/>
+      </w:pPr>
+      <w:rPr>
+        <w:rFonts w:ascii="Symbol" w:hAnsi="Symbol" w:hint="default"/>
+      </w:rPr>
+    </w:lvl>
+    <w:lvl w:ilvl="7" w:tplc="04090003" w:tentative="1">
+      <w:start w:val="1"/>
+      <w:numFmt w:val="bullet"/>
+      <w:lvlText w:val="o"/>
+      <w:lvlJc w:val="left"/>
+      <w:pPr>
+        <w:ind w:left="5760" w:hanging="360"/>
+      </w:pPr>
+      <w:rPr>
+        <w:rFonts w:ascii="Courier New" w:hAnsi="Courier New" w:cs="Courier New" w:hint="default"/>
+      </w:rPr>
+    </w:lvl>
+    <w:lvl w:ilvl="8" w:tplc="04090005" w:tentative="1">
+      <w:start w:val="1"/>
+      <w:numFmt w:val="bullet"/>
+      <w:lvlText w:val=""/>
+      <w:lvlJc w:val="left"/>
+      <w:pPr>
+        <w:ind w:left="6480" w:hanging="360"/>
+      </w:pPr>
+      <w:rPr>
+        <w:rFonts w:ascii="Wingdings" w:hAnsi="Wingdings" w:hint="default"/>
+      </w:rPr>
+    </w:lvl>
+  </w:abstractNum>
+  <w:abstractNum w:abstractNumId="1" w15:restartNumberingAfterBreak="0">
+    <w:nsid w:val="6A1322F6"/>
+    <w:multiLevelType w:val="hybridMultilevel"/>
+    <w:tmpl w:val="C14ACE12"/>
+    <w:lvl w:ilvl="0" w:tplc="04090001">
+      <w:start w:val="1"/>
+      <w:numFmt w:val="bullet"/>
+      <w:lvlText w:val=""/>
+      <w:lvlJc w:val="left"/>
+      <w:pPr>
+        <w:ind w:left="720" w:hanging="360"/>
+      </w:pPr>
+      <w:rPr>
+        <w:rFonts w:ascii="Symbol" w:hAnsi="Symbol" w:hint="default"/>
+      </w:rPr>
+    </w:lvl>
+    <w:lvl w:ilvl="1" w:tplc="04090003" w:tentative="1">
+      <w:start w:val="1"/>
+      <w:numFmt w:val="bullet"/>
+      <w:lvlText w:val="o"/>
+      <w:lvlJc w:val="left"/>
+      <w:pPr>
+        <w:ind w:left="1440" w:hanging="360"/>
+      </w:pPr>
+      <w:rPr>
+        <w:rFonts w:ascii="Courier New" w:hAnsi="Courier New" w:cs="Courier New" w:hint="default"/>
+      </w:rPr>
+    </w:lvl>
+    <w:lvl w:ilvl="2" w:tplc="04090005" w:tentative="1">
+      <w:start w:val="1"/>
+      <w:numFmt w:val="bullet"/>
+      <w:lvlText w:val=""/>
+      <w:lvlJc w:val="left"/>
+      <w:pPr>
+        <w:ind w:left="2160" w:hanging="360"/>
+      </w:pPr>
+      <w:rPr>
+        <w:rFonts w:ascii="Wingdings" w:hAnsi="Wingdings" w:hint="default"/>
+      </w:rPr>
+    </w:lvl>
+    <w:lvl w:ilvl="3" w:tplc="04090001" w:tentative="1">
+      <w:start w:val="1"/>
+      <w:numFmt w:val="bullet"/>
+      <w:lvlText w:val=""/>
+      <w:lvlJc w:val="left"/>
+      <w:pPr>
+        <w:ind w:left="2880" w:hanging="360"/>
+      </w:pPr>
+      <w:rPr>
+        <w:rFonts w:ascii="Symbol" w:hAnsi="Symbol" w:hint="default"/>
+      </w:rPr>
+    </w:lvl>
+    <w:lvl w:ilvl="4" w:tplc="04090003" w:tentative="1">
+      <w:start w:val="1"/>
+      <w:numFmt w:val="bullet"/>
+      <w:lvlText w:val="o"/>
+      <w:lvlJc w:val="left"/>
+      <w:pPr>
+        <w:ind w:left="3600" w:hanging="360"/>
+      </w:pPr>
+      <w:rPr>
+        <w:rFonts w:ascii="Courier New" w:hAnsi="Courier New" w:cs="Courier New" w:hint="default"/>
+      </w:rPr>
+    </w:lvl>
+    <w:lvl w:ilvl="5" w:tplc="04090005" w:tentative="1">
+      <w:start w:val="1"/>
+      <w:numFmt w:val="bullet"/>
+      <w:lvlText w:val=""/>
+      <w:lvlJc w:val="left"/>
+      <w:pPr>
+        <w:ind w:left="4320" w:hanging="360"/>
+      </w:pPr>
+      <w:rPr>
+        <w:rFonts w:ascii="Wingdings" w:hAnsi="Wingdings" w:hint="default"/>
+      </w:rPr>
+    </w:lvl>
+    <w:lvl w:ilvl="6" w:tplc="04090001" w:tentative="1">
+      <w:start w:val="1"/>
+      <w:numFmt w:val="bullet"/>
+      <w:lvlText w:val=""/>
+      <w:lvlJc w:val="left"/>
+      <w:pPr>
+        <w:ind w:left="5040" w:hanging="360"/>
+      </w:pPr>
+      <w:rPr>
+        <w:rFonts w:ascii="Symbol" w:hAnsi="Symbol" w:hint="default"/>
+      </w:rPr>
+    </w:lvl>
+    <w:lvl w:ilvl="7" w:tplc="04090003" w:tentative="1">
+      <w:start w:val="1"/>
+      <w:numFmt w:val="bullet"/>
+      <w:lvlText w:val="o"/>
+      <w:lvlJc w:val="left"/>
+      <w:pPr>
+        <w:ind w:left="5760" w:hanging="360"/>
+      </w:pPr>
+      <w:rPr>
+        <w:rFonts w:ascii="Courier New" w:hAnsi="Courier New" w:cs="Courier New" w:hint="default"/>
+      </w:rPr>
+    </w:lvl>
+    <w:lvl w:ilvl="8" w:tplc="04090005" w:tentative="1">
+      <w:start w:val="1"/>
+      <w:numFmt w:val="bullet"/>
+      <w:lvlText w:val=""/>
+      <w:lvlJc w:val="left"/>
+      <w:pPr>
+        <w:ind w:left="6480" w:hanging="360"/>
+      </w:pPr>
+      <w:rPr>
+        <w:rFonts w:ascii="Wingdings" w:hAnsi="Wingdings" w:hint="default"/>
+      </w:rPr>
+    </w:lvl>
+  </w:abstractNum>
+  <w:num w:numId="1" w16cid:durableId="1447966829">
+    <w:abstractNumId w:val="1"/>
+  </w:num>
+  <w:num w:numId="2" w16cid:durableId="1862040324">
+    <w:abstractNumId w:val="0"/>
+  </w:num>
+</w:numbering>
 </file>
 
 <file path=word/styles.xml><?xml version="1.0" encoding="utf-8"?>
@@ -909,13 +1423,13 @@
     <w:qFormat/>
     <w:rsid w:val="005A1CB5"/>
   </w:style>
-  <w:style w:type="character" w:default="1" w:styleId="Policepardfaut">
+  <w:style w:type="character" w:default="1" w:styleId="DefaultParagraphFont">
     <w:name w:val="Default Paragraph Font"/>
     <w:uiPriority w:val="1"/>
     <w:semiHidden/>
     <w:unhideWhenUsed/>
   </w:style>
-  <w:style w:type="table" w:default="1" w:styleId="TableauNormal">
+  <w:style w:type="table" w:default="1" w:styleId="TableNormal">
     <w:name w:val="Normal Table"/>
     <w:uiPriority w:val="99"/>
     <w:semiHidden/>
@@ -930,15 +1444,15 @@
       </w:tblCellMar>
     </w:tblPr>
   </w:style>
-  <w:style w:type="numbering" w:default="1" w:styleId="Aucuneliste">
+  <w:style w:type="numbering" w:default="1" w:styleId="NoList">
     <w:name w:val="No List"/>
     <w:uiPriority w:val="99"/>
     <w:semiHidden/>
     <w:unhideWhenUsed/>
   </w:style>
-  <w:style w:type="table" w:styleId="Grilledutableau">
+  <w:style w:type="table" w:styleId="TableGrid">
     <w:name w:val="Table Grid"/>
-    <w:basedOn w:val="TableauNormal"/>
+    <w:basedOn w:val="TableNormal"/>
     <w:uiPriority w:val="59"/>
     <w:rsid w:val="00A22242"/>
     <w:pPr>
@@ -955,9 +1469,9 @@
       </w:tblBorders>
     </w:tblPr>
   </w:style>
-  <w:style w:type="table" w:styleId="Grilleclaire">
+  <w:style w:type="table" w:styleId="LightGrid">
     <w:name w:val="Light Grid"/>
-    <w:basedOn w:val="TableauNormal"/>
+    <w:basedOn w:val="TableNormal"/>
     <w:uiPriority w:val="62"/>
     <w:rsid w:val="00A22242"/>
     <w:pPr>
@@ -1078,10 +1592,10 @@
       </w:tcPr>
     </w:tblStylePr>
   </w:style>
-  <w:style w:type="paragraph" w:styleId="Textedebulles">
+  <w:style w:type="paragraph" w:styleId="BalloonText">
     <w:name w:val="Balloon Text"/>
     <w:basedOn w:val="Normal"/>
-    <w:link w:val="TextedebullesCar"/>
+    <w:link w:val="BalloonTextChar"/>
     <w:uiPriority w:val="99"/>
     <w:semiHidden/>
     <w:unhideWhenUsed/>
@@ -1095,10 +1609,10 @@
       <w:szCs w:val="16"/>
     </w:rPr>
   </w:style>
-  <w:style w:type="character" w:customStyle="1" w:styleId="TextedebullesCar">
-    <w:name w:val="Texte de bulles Car"/>
-    <w:basedOn w:val="Policepardfaut"/>
-    <w:link w:val="Textedebulles"/>
+  <w:style w:type="character" w:customStyle="1" w:styleId="BalloonTextChar">
+    <w:name w:val="Balloon Text Char"/>
+    <w:basedOn w:val="DefaultParagraphFont"/>
+    <w:link w:val="BalloonText"/>
     <w:uiPriority w:val="99"/>
     <w:semiHidden/>
     <w:rsid w:val="006F43E7"/>
@@ -1107,6 +1621,17 @@
       <w:sz w:val="16"/>
       <w:szCs w:val="16"/>
     </w:rPr>
+  </w:style>
+  <w:style w:type="paragraph" w:styleId="ListParagraph">
+    <w:name w:val="List Paragraph"/>
+    <w:basedOn w:val="Normal"/>
+    <w:uiPriority w:val="34"/>
+    <w:qFormat/>
+    <w:rsid w:val="00AF2422"/>
+    <w:pPr>
+      <w:ind w:left="720"/>
+      <w:contextualSpacing/>
+    </w:pPr>
   </w:style>
 </w:styles>
 </file>

</xml_diff>

<commit_message>
Ajout S1 excel et word pour Billy et Olivier
</commit_message>
<xml_diff>
--- a/Documents/SuiviSprint1.docx
+++ b/Documents/SuiviSprint1.docx
@@ -115,7 +115,7 @@
     </w:p>
     <w:tbl>
       <w:tblPr>
-        <w:tblStyle w:val="LightGrid"/>
+        <w:tblStyle w:val="Grilleclaire"/>
         <w:tblW w:w="11252" w:type="dxa"/>
         <w:tblLook w:val="04A0" w:firstRow="1" w:lastRow="0" w:firstColumn="1" w:lastColumn="0" w:noHBand="0" w:noVBand="1"/>
       </w:tblPr>
@@ -225,6 +225,13 @@
                 <w:szCs w:val="24"/>
               </w:rPr>
             </w:pPr>
+            <w:r>
+              <w:rPr>
+                <w:sz w:val="24"/>
+                <w:szCs w:val="24"/>
+              </w:rPr>
+              <w:t>Méthodologie de travail en équipe et l’affichage de la page principal.</w:t>
+            </w:r>
           </w:p>
         </w:tc>
         <w:tc>
@@ -240,6 +247,13 @@
                 <w:szCs w:val="24"/>
               </w:rPr>
             </w:pPr>
+            <w:r>
+              <w:rPr>
+                <w:sz w:val="24"/>
+                <w:szCs w:val="24"/>
+              </w:rPr>
+              <w:t>La validation du formulaire, Diagramme de cas d’utilisation et l’amélioration de la Méthodologie de travail</w:t>
+            </w:r>
           </w:p>
         </w:tc>
         <w:tc>
@@ -255,6 +269,29 @@
                 <w:szCs w:val="24"/>
               </w:rPr>
             </w:pPr>
+            <w:r>
+              <w:rPr>
+                <w:sz w:val="24"/>
+                <w:szCs w:val="24"/>
+              </w:rPr>
+              <w:t>Manque de compréhension de Express-</w:t>
+            </w:r>
+            <w:proofErr w:type="spellStart"/>
+            <w:r>
+              <w:rPr>
+                <w:sz w:val="24"/>
+                <w:szCs w:val="24"/>
+              </w:rPr>
+              <w:t>validator</w:t>
+            </w:r>
+            <w:proofErr w:type="spellEnd"/>
+            <w:r>
+              <w:rPr>
+                <w:sz w:val="24"/>
+                <w:szCs w:val="24"/>
+              </w:rPr>
+              <w:t xml:space="preserve"> et manque d’idées.</w:t>
+            </w:r>
           </w:p>
         </w:tc>
       </w:tr>
@@ -275,12 +312,28 @@
                 <w:sz w:val="24"/>
               </w:rPr>
             </w:pPr>
-            <w:r>
-              <w:rPr>
-                <w:sz w:val="24"/>
-              </w:rPr>
-              <w:t>Kian Chowanietz</w:t>
-            </w:r>
+            <w:proofErr w:type="spellStart"/>
+            <w:r>
+              <w:rPr>
+                <w:sz w:val="24"/>
+              </w:rPr>
+              <w:t>Kian</w:t>
+            </w:r>
+            <w:proofErr w:type="spellEnd"/>
+            <w:r>
+              <w:rPr>
+                <w:sz w:val="24"/>
+              </w:rPr>
+              <w:t xml:space="preserve"> </w:t>
+            </w:r>
+            <w:proofErr w:type="spellStart"/>
+            <w:r>
+              <w:rPr>
+                <w:sz w:val="24"/>
+              </w:rPr>
+              <w:t>Chowanietz</w:t>
+            </w:r>
+            <w:proofErr w:type="spellEnd"/>
           </w:p>
         </w:tc>
         <w:tc>
@@ -290,7 +343,7 @@
           </w:tcPr>
           <w:p>
             <w:pPr>
-              <w:pStyle w:val="ListParagraph"/>
+              <w:pStyle w:val="Paragraphedeliste"/>
               <w:numPr>
                 <w:ilvl w:val="0"/>
                 <w:numId w:val="2"/>
@@ -352,7 +405,7 @@
           </w:p>
           <w:p>
             <w:pPr>
-              <w:pStyle w:val="ListParagraph"/>
+              <w:pStyle w:val="Paragraphedeliste"/>
               <w:numPr>
                 <w:ilvl w:val="0"/>
                 <w:numId w:val="2"/>
@@ -373,7 +426,7 @@
           </w:p>
           <w:p>
             <w:pPr>
-              <w:pStyle w:val="ListParagraph"/>
+              <w:pStyle w:val="Paragraphedeliste"/>
               <w:numPr>
                 <w:ilvl w:val="0"/>
                 <w:numId w:val="2"/>
@@ -394,7 +447,7 @@
           </w:p>
           <w:p>
             <w:pPr>
-              <w:pStyle w:val="ListParagraph"/>
+              <w:pStyle w:val="Paragraphedeliste"/>
               <w:numPr>
                 <w:ilvl w:val="0"/>
                 <w:numId w:val="2"/>
@@ -431,7 +484,7 @@
           </w:p>
           <w:p>
             <w:pPr>
-              <w:pStyle w:val="ListParagraph"/>
+              <w:pStyle w:val="Paragraphedeliste"/>
               <w:numPr>
                 <w:ilvl w:val="0"/>
                 <w:numId w:val="2"/>
@@ -452,7 +505,7 @@
           </w:p>
           <w:p>
             <w:pPr>
-              <w:pStyle w:val="ListParagraph"/>
+              <w:pStyle w:val="Paragraphedeliste"/>
               <w:numPr>
                 <w:ilvl w:val="0"/>
                 <w:numId w:val="2"/>
@@ -473,7 +526,7 @@
           </w:p>
           <w:p>
             <w:pPr>
-              <w:pStyle w:val="ListParagraph"/>
+              <w:pStyle w:val="Paragraphedeliste"/>
               <w:numPr>
                 <w:ilvl w:val="0"/>
                 <w:numId w:val="2"/>
@@ -494,7 +547,7 @@
           </w:p>
           <w:p>
             <w:pPr>
-              <w:pStyle w:val="ListParagraph"/>
+              <w:pStyle w:val="Paragraphedeliste"/>
               <w:numPr>
                 <w:ilvl w:val="0"/>
                 <w:numId w:val="2"/>
@@ -553,7 +606,7 @@
           </w:tcPr>
           <w:p>
             <w:pPr>
-              <w:pStyle w:val="ListParagraph"/>
+              <w:pStyle w:val="Paragraphedeliste"/>
               <w:numPr>
                 <w:ilvl w:val="0"/>
                 <w:numId w:val="2"/>
@@ -574,7 +627,7 @@
           </w:p>
           <w:p>
             <w:pPr>
-              <w:pStyle w:val="ListParagraph"/>
+              <w:pStyle w:val="Paragraphedeliste"/>
               <w:numPr>
                 <w:ilvl w:val="0"/>
                 <w:numId w:val="2"/>
@@ -601,7 +654,7 @@
           </w:tcPr>
           <w:p>
             <w:pPr>
-              <w:pStyle w:val="ListParagraph"/>
+              <w:pStyle w:val="Paragraphedeliste"/>
               <w:numPr>
                 <w:ilvl w:val="0"/>
                 <w:numId w:val="2"/>
@@ -654,12 +707,143 @@
           </w:tcPr>
           <w:p>
             <w:pPr>
+              <w:pStyle w:val="Paragraphedeliste"/>
+              <w:numPr>
+                <w:ilvl w:val="0"/>
+                <w:numId w:val="3"/>
+              </w:numPr>
               <w:cnfStyle w:val="000000100000" w:firstRow="0" w:lastRow="0" w:firstColumn="0" w:lastColumn="0" w:oddVBand="0" w:evenVBand="0" w:oddHBand="1" w:evenHBand="0" w:firstRowFirstColumn="0" w:firstRowLastColumn="0" w:lastRowFirstColumn="0" w:lastRowLastColumn="0"/>
               <w:rPr>
                 <w:sz w:val="24"/>
                 <w:szCs w:val="24"/>
               </w:rPr>
             </w:pPr>
+            <w:r>
+              <w:rPr>
+                <w:sz w:val="24"/>
+                <w:szCs w:val="24"/>
+              </w:rPr>
+              <w:t>Exigences non-fonctionnelles</w:t>
+            </w:r>
+          </w:p>
+          <w:p>
+            <w:pPr>
+              <w:pStyle w:val="Paragraphedeliste"/>
+              <w:numPr>
+                <w:ilvl w:val="0"/>
+                <w:numId w:val="3"/>
+              </w:numPr>
+              <w:cnfStyle w:val="000000100000" w:firstRow="0" w:lastRow="0" w:firstColumn="0" w:lastColumn="0" w:oddVBand="0" w:evenVBand="0" w:oddHBand="1" w:evenHBand="0" w:firstRowFirstColumn="0" w:firstRowLastColumn="0" w:lastRowFirstColumn="0" w:lastRowLastColumn="0"/>
+              <w:rPr>
+                <w:sz w:val="24"/>
+                <w:szCs w:val="24"/>
+              </w:rPr>
+            </w:pPr>
+            <w:r>
+              <w:rPr>
+                <w:sz w:val="24"/>
+                <w:szCs w:val="24"/>
+              </w:rPr>
+              <w:t>A</w:t>
+            </w:r>
+            <w:r>
+              <w:rPr>
+                <w:sz w:val="24"/>
+                <w:szCs w:val="24"/>
+              </w:rPr>
+              <w:t xml:space="preserve">ffichage de la page de connexion </w:t>
+            </w:r>
+          </w:p>
+          <w:p>
+            <w:pPr>
+              <w:pStyle w:val="Paragraphedeliste"/>
+              <w:numPr>
+                <w:ilvl w:val="0"/>
+                <w:numId w:val="3"/>
+              </w:numPr>
+              <w:cnfStyle w:val="000000100000" w:firstRow="0" w:lastRow="0" w:firstColumn="0" w:lastColumn="0" w:oddVBand="0" w:evenVBand="0" w:oddHBand="1" w:evenHBand="0" w:firstRowFirstColumn="0" w:firstRowLastColumn="0" w:lastRowFirstColumn="0" w:lastRowLastColumn="0"/>
+              <w:rPr>
+                <w:sz w:val="24"/>
+                <w:szCs w:val="24"/>
+              </w:rPr>
+            </w:pPr>
+            <w:r>
+              <w:rPr>
+                <w:sz w:val="24"/>
+                <w:szCs w:val="24"/>
+              </w:rPr>
+              <w:t>A</w:t>
+            </w:r>
+            <w:r>
+              <w:rPr>
+                <w:sz w:val="24"/>
+                <w:szCs w:val="24"/>
+              </w:rPr>
+              <w:t>ffichage de la page</w:t>
+            </w:r>
+            <w:r>
+              <w:rPr>
+                <w:sz w:val="24"/>
+                <w:szCs w:val="24"/>
+              </w:rPr>
+              <w:t xml:space="preserve"> </w:t>
+            </w:r>
+            <w:r>
+              <w:rPr>
+                <w:sz w:val="24"/>
+                <w:szCs w:val="24"/>
+              </w:rPr>
+              <w:t>d’inscription</w:t>
+            </w:r>
+          </w:p>
+          <w:p>
+            <w:pPr>
+              <w:pStyle w:val="Paragraphedeliste"/>
+              <w:numPr>
+                <w:ilvl w:val="0"/>
+                <w:numId w:val="3"/>
+              </w:numPr>
+              <w:cnfStyle w:val="000000100000" w:firstRow="0" w:lastRow="0" w:firstColumn="0" w:lastColumn="0" w:oddVBand="0" w:evenVBand="0" w:oddHBand="1" w:evenHBand="0" w:firstRowFirstColumn="0" w:firstRowLastColumn="0" w:lastRowFirstColumn="0" w:lastRowLastColumn="0"/>
+              <w:rPr>
+                <w:sz w:val="24"/>
+                <w:szCs w:val="24"/>
+              </w:rPr>
+            </w:pPr>
+            <w:r>
+              <w:rPr>
+                <w:sz w:val="24"/>
+                <w:szCs w:val="24"/>
+              </w:rPr>
+              <w:t>Modèle relationnel</w:t>
+            </w:r>
+          </w:p>
+          <w:p>
+            <w:pPr>
+              <w:pStyle w:val="Paragraphedeliste"/>
+              <w:numPr>
+                <w:ilvl w:val="0"/>
+                <w:numId w:val="3"/>
+              </w:numPr>
+              <w:cnfStyle w:val="000000100000" w:firstRow="0" w:lastRow="0" w:firstColumn="0" w:lastColumn="0" w:oddVBand="0" w:evenVBand="0" w:oddHBand="1" w:evenHBand="0" w:firstRowFirstColumn="0" w:firstRowLastColumn="0" w:lastRowFirstColumn="0" w:lastRowLastColumn="0"/>
+              <w:rPr>
+                <w:sz w:val="24"/>
+                <w:szCs w:val="24"/>
+              </w:rPr>
+            </w:pPr>
+            <w:r>
+              <w:rPr>
+                <w:sz w:val="24"/>
+                <w:szCs w:val="24"/>
+              </w:rPr>
+              <w:t>S</w:t>
+            </w:r>
+            <w:r>
+              <w:rPr>
+                <w:sz w:val="24"/>
+                <w:szCs w:val="24"/>
+              </w:rPr>
+              <w:t>cript de création de la BD.</w:t>
+            </w:r>
           </w:p>
         </w:tc>
         <w:tc>
@@ -669,12 +853,73 @@
           </w:tcPr>
           <w:p>
             <w:pPr>
+              <w:pStyle w:val="Paragraphedeliste"/>
+              <w:numPr>
+                <w:ilvl w:val="0"/>
+                <w:numId w:val="3"/>
+              </w:numPr>
               <w:cnfStyle w:val="000000100000" w:firstRow="0" w:lastRow="0" w:firstColumn="0" w:lastColumn="0" w:oddVBand="0" w:evenVBand="0" w:oddHBand="1" w:evenHBand="0" w:firstRowFirstColumn="0" w:firstRowLastColumn="0" w:lastRowFirstColumn="0" w:lastRowLastColumn="0"/>
               <w:rPr>
                 <w:sz w:val="24"/>
                 <w:szCs w:val="24"/>
               </w:rPr>
             </w:pPr>
+            <w:r>
+              <w:rPr>
+                <w:sz w:val="24"/>
+                <w:szCs w:val="24"/>
+              </w:rPr>
+              <w:t>Validation de formulaires sur les pages connexion et inscription.</w:t>
+            </w:r>
+          </w:p>
+          <w:p>
+            <w:pPr>
+              <w:pStyle w:val="Paragraphedeliste"/>
+              <w:numPr>
+                <w:ilvl w:val="0"/>
+                <w:numId w:val="3"/>
+              </w:numPr>
+              <w:cnfStyle w:val="000000100000" w:firstRow="0" w:lastRow="0" w:firstColumn="0" w:lastColumn="0" w:oddVBand="0" w:evenVBand="0" w:oddHBand="1" w:evenHBand="0" w:firstRowFirstColumn="0" w:firstRowLastColumn="0" w:lastRowFirstColumn="0" w:lastRowLastColumn="0"/>
+              <w:rPr>
+                <w:sz w:val="24"/>
+                <w:szCs w:val="24"/>
+              </w:rPr>
+            </w:pPr>
+            <w:r>
+              <w:rPr>
+                <w:sz w:val="24"/>
+                <w:szCs w:val="24"/>
+              </w:rPr>
+              <w:t>P</w:t>
+            </w:r>
+            <w:r>
+              <w:rPr>
+                <w:sz w:val="24"/>
+                <w:szCs w:val="24"/>
+              </w:rPr>
+              <w:t>euplement de la BD.</w:t>
+            </w:r>
+          </w:p>
+          <w:p>
+            <w:pPr>
+              <w:pStyle w:val="Paragraphedeliste"/>
+              <w:numPr>
+                <w:ilvl w:val="0"/>
+                <w:numId w:val="3"/>
+              </w:numPr>
+              <w:cnfStyle w:val="000000100000" w:firstRow="0" w:lastRow="0" w:firstColumn="0" w:lastColumn="0" w:oddVBand="0" w:evenVBand="0" w:oddHBand="1" w:evenHBand="0" w:firstRowFirstColumn="0" w:firstRowLastColumn="0" w:lastRowFirstColumn="0" w:lastRowLastColumn="0"/>
+              <w:rPr>
+                <w:sz w:val="24"/>
+                <w:szCs w:val="24"/>
+              </w:rPr>
+            </w:pPr>
+            <w:r>
+              <w:rPr>
+                <w:sz w:val="24"/>
+                <w:szCs w:val="24"/>
+              </w:rPr>
+              <w:t>Correction de l’analyse préliminaire</w:t>
+            </w:r>
           </w:p>
         </w:tc>
         <w:tc>
@@ -690,6 +935,29 @@
                 <w:szCs w:val="24"/>
               </w:rPr>
             </w:pPr>
+            <w:r>
+              <w:rPr>
+                <w:sz w:val="24"/>
+                <w:szCs w:val="24"/>
+              </w:rPr>
+              <w:t xml:space="preserve">Manque de documentation sur le peuplement de BD à l’aide d’SQL </w:t>
+            </w:r>
+            <w:proofErr w:type="spellStart"/>
+            <w:r>
+              <w:rPr>
+                <w:sz w:val="24"/>
+                <w:szCs w:val="24"/>
+              </w:rPr>
+              <w:t>developer</w:t>
+            </w:r>
+            <w:proofErr w:type="spellEnd"/>
+            <w:r>
+              <w:rPr>
+                <w:sz w:val="24"/>
+                <w:szCs w:val="24"/>
+              </w:rPr>
+              <w:t>.</w:t>
+            </w:r>
           </w:p>
         </w:tc>
       </w:tr>
@@ -902,6 +1170,119 @@
     </w:lvl>
   </w:abstractNum>
   <w:abstractNum w:abstractNumId="1" w15:restartNumberingAfterBreak="0">
+    <w:nsid w:val="479313D3"/>
+    <w:multiLevelType w:val="hybridMultilevel"/>
+    <w:tmpl w:val="95066A30"/>
+    <w:lvl w:ilvl="0" w:tplc="0C0C0001">
+      <w:start w:val="1"/>
+      <w:numFmt w:val="bullet"/>
+      <w:lvlText w:val=""/>
+      <w:lvlJc w:val="left"/>
+      <w:pPr>
+        <w:ind w:left="720" w:hanging="360"/>
+      </w:pPr>
+      <w:rPr>
+        <w:rFonts w:ascii="Symbol" w:hAnsi="Symbol" w:hint="default"/>
+      </w:rPr>
+    </w:lvl>
+    <w:lvl w:ilvl="1" w:tplc="0C0C0003" w:tentative="1">
+      <w:start w:val="1"/>
+      <w:numFmt w:val="bullet"/>
+      <w:lvlText w:val="o"/>
+      <w:lvlJc w:val="left"/>
+      <w:pPr>
+        <w:ind w:left="1440" w:hanging="360"/>
+      </w:pPr>
+      <w:rPr>
+        <w:rFonts w:ascii="Courier New" w:hAnsi="Courier New" w:cs="Courier New" w:hint="default"/>
+      </w:rPr>
+    </w:lvl>
+    <w:lvl w:ilvl="2" w:tplc="0C0C0005" w:tentative="1">
+      <w:start w:val="1"/>
+      <w:numFmt w:val="bullet"/>
+      <w:lvlText w:val=""/>
+      <w:lvlJc w:val="left"/>
+      <w:pPr>
+        <w:ind w:left="2160" w:hanging="360"/>
+      </w:pPr>
+      <w:rPr>
+        <w:rFonts w:ascii="Wingdings" w:hAnsi="Wingdings" w:hint="default"/>
+      </w:rPr>
+    </w:lvl>
+    <w:lvl w:ilvl="3" w:tplc="0C0C0001" w:tentative="1">
+      <w:start w:val="1"/>
+      <w:numFmt w:val="bullet"/>
+      <w:lvlText w:val=""/>
+      <w:lvlJc w:val="left"/>
+      <w:pPr>
+        <w:ind w:left="2880" w:hanging="360"/>
+      </w:pPr>
+      <w:rPr>
+        <w:rFonts w:ascii="Symbol" w:hAnsi="Symbol" w:hint="default"/>
+      </w:rPr>
+    </w:lvl>
+    <w:lvl w:ilvl="4" w:tplc="0C0C0003" w:tentative="1">
+      <w:start w:val="1"/>
+      <w:numFmt w:val="bullet"/>
+      <w:lvlText w:val="o"/>
+      <w:lvlJc w:val="left"/>
+      <w:pPr>
+        <w:ind w:left="3600" w:hanging="360"/>
+      </w:pPr>
+      <w:rPr>
+        <w:rFonts w:ascii="Courier New" w:hAnsi="Courier New" w:cs="Courier New" w:hint="default"/>
+      </w:rPr>
+    </w:lvl>
+    <w:lvl w:ilvl="5" w:tplc="0C0C0005" w:tentative="1">
+      <w:start w:val="1"/>
+      <w:numFmt w:val="bullet"/>
+      <w:lvlText w:val=""/>
+      <w:lvlJc w:val="left"/>
+      <w:pPr>
+        <w:ind w:left="4320" w:hanging="360"/>
+      </w:pPr>
+      <w:rPr>
+        <w:rFonts w:ascii="Wingdings" w:hAnsi="Wingdings" w:hint="default"/>
+      </w:rPr>
+    </w:lvl>
+    <w:lvl w:ilvl="6" w:tplc="0C0C0001" w:tentative="1">
+      <w:start w:val="1"/>
+      <w:numFmt w:val="bullet"/>
+      <w:lvlText w:val=""/>
+      <w:lvlJc w:val="left"/>
+      <w:pPr>
+        <w:ind w:left="5040" w:hanging="360"/>
+      </w:pPr>
+      <w:rPr>
+        <w:rFonts w:ascii="Symbol" w:hAnsi="Symbol" w:hint="default"/>
+      </w:rPr>
+    </w:lvl>
+    <w:lvl w:ilvl="7" w:tplc="0C0C0003" w:tentative="1">
+      <w:start w:val="1"/>
+      <w:numFmt w:val="bullet"/>
+      <w:lvlText w:val="o"/>
+      <w:lvlJc w:val="left"/>
+      <w:pPr>
+        <w:ind w:left="5760" w:hanging="360"/>
+      </w:pPr>
+      <w:rPr>
+        <w:rFonts w:ascii="Courier New" w:hAnsi="Courier New" w:cs="Courier New" w:hint="default"/>
+      </w:rPr>
+    </w:lvl>
+    <w:lvl w:ilvl="8" w:tplc="0C0C0005" w:tentative="1">
+      <w:start w:val="1"/>
+      <w:numFmt w:val="bullet"/>
+      <w:lvlText w:val=""/>
+      <w:lvlJc w:val="left"/>
+      <w:pPr>
+        <w:ind w:left="6480" w:hanging="360"/>
+      </w:pPr>
+      <w:rPr>
+        <w:rFonts w:ascii="Wingdings" w:hAnsi="Wingdings" w:hint="default"/>
+      </w:rPr>
+    </w:lvl>
+  </w:abstractNum>
+  <w:abstractNum w:abstractNumId="2" w15:restartNumberingAfterBreak="0">
     <w:nsid w:val="6A1322F6"/>
     <w:multiLevelType w:val="hybridMultilevel"/>
     <w:tmpl w:val="C14ACE12"/>
@@ -1015,10 +1396,13 @@
     </w:lvl>
   </w:abstractNum>
   <w:num w:numId="1" w16cid:durableId="1447966829">
-    <w:abstractNumId w:val="1"/>
+    <w:abstractNumId w:val="2"/>
   </w:num>
   <w:num w:numId="2" w16cid:durableId="1862040324">
     <w:abstractNumId w:val="0"/>
+  </w:num>
+  <w:num w:numId="3" w16cid:durableId="1438133452">
+    <w:abstractNumId w:val="1"/>
   </w:num>
 </w:numbering>
 </file>
@@ -1423,13 +1807,13 @@
     <w:qFormat/>
     <w:rsid w:val="005A1CB5"/>
   </w:style>
-  <w:style w:type="character" w:default="1" w:styleId="DefaultParagraphFont">
+  <w:style w:type="character" w:default="1" w:styleId="Policepardfaut">
     <w:name w:val="Default Paragraph Font"/>
     <w:uiPriority w:val="1"/>
     <w:semiHidden/>
     <w:unhideWhenUsed/>
   </w:style>
-  <w:style w:type="table" w:default="1" w:styleId="TableNormal">
+  <w:style w:type="table" w:default="1" w:styleId="TableauNormal">
     <w:name w:val="Normal Table"/>
     <w:uiPriority w:val="99"/>
     <w:semiHidden/>
@@ -1444,15 +1828,15 @@
       </w:tblCellMar>
     </w:tblPr>
   </w:style>
-  <w:style w:type="numbering" w:default="1" w:styleId="NoList">
+  <w:style w:type="numbering" w:default="1" w:styleId="Aucuneliste">
     <w:name w:val="No List"/>
     <w:uiPriority w:val="99"/>
     <w:semiHidden/>
     <w:unhideWhenUsed/>
   </w:style>
-  <w:style w:type="table" w:styleId="TableGrid">
+  <w:style w:type="table" w:styleId="Grilledutableau">
     <w:name w:val="Table Grid"/>
-    <w:basedOn w:val="TableNormal"/>
+    <w:basedOn w:val="TableauNormal"/>
     <w:uiPriority w:val="59"/>
     <w:rsid w:val="00A22242"/>
     <w:pPr>
@@ -1469,9 +1853,9 @@
       </w:tblBorders>
     </w:tblPr>
   </w:style>
-  <w:style w:type="table" w:styleId="LightGrid">
+  <w:style w:type="table" w:styleId="Grilleclaire">
     <w:name w:val="Light Grid"/>
-    <w:basedOn w:val="TableNormal"/>
+    <w:basedOn w:val="TableauNormal"/>
     <w:uiPriority w:val="62"/>
     <w:rsid w:val="00A22242"/>
     <w:pPr>
@@ -1592,10 +1976,10 @@
       </w:tcPr>
     </w:tblStylePr>
   </w:style>
-  <w:style w:type="paragraph" w:styleId="BalloonText">
+  <w:style w:type="paragraph" w:styleId="Textedebulles">
     <w:name w:val="Balloon Text"/>
     <w:basedOn w:val="Normal"/>
-    <w:link w:val="BalloonTextChar"/>
+    <w:link w:val="TextedebullesCar"/>
     <w:uiPriority w:val="99"/>
     <w:semiHidden/>
     <w:unhideWhenUsed/>
@@ -1609,10 +1993,10 @@
       <w:szCs w:val="16"/>
     </w:rPr>
   </w:style>
-  <w:style w:type="character" w:customStyle="1" w:styleId="BalloonTextChar">
-    <w:name w:val="Balloon Text Char"/>
-    <w:basedOn w:val="DefaultParagraphFont"/>
-    <w:link w:val="BalloonText"/>
+  <w:style w:type="character" w:customStyle="1" w:styleId="TextedebullesCar">
+    <w:name w:val="Texte de bulles Car"/>
+    <w:basedOn w:val="Policepardfaut"/>
+    <w:link w:val="Textedebulles"/>
     <w:uiPriority w:val="99"/>
     <w:semiHidden/>
     <w:rsid w:val="006F43E7"/>
@@ -1622,7 +2006,7 @@
       <w:szCs w:val="16"/>
     </w:rPr>
   </w:style>
-  <w:style w:type="paragraph" w:styleId="ListParagraph">
+  <w:style w:type="paragraph" w:styleId="Paragraphedeliste">
     <w:name w:val="List Paragraph"/>
     <w:basedOn w:val="Normal"/>
     <w:uiPriority w:val="34"/>

</xml_diff>